<commit_message>
Change relazione.docx in order to adjust images
</commit_message>
<xml_diff>
--- a/relazione.docx
+++ b/relazione.docx
@@ -804,10 +804,10 @@
     <w:p>
       <w:r>
         <w:drawing>
-          <wp:inline distT="0" distB="0" distL="0" distR="0" wp14:anchorId="754B3232" wp14:editId="55AFB89A">
-            <wp:extent cx="6120130" cy="2383790"/>
-            <wp:effectExtent l="0" t="0" r="0" b="0"/>
-            <wp:docPr id="1902528685" name="Immagine 1" descr="Immagine che contiene testo, schermata, Carattere&#10;&#10;Il contenuto generato dall'IA potrebbe non essere corretto."/>
+          <wp:inline distT="0" distB="0" distL="0" distR="0" wp14:anchorId="2355766B" wp14:editId="30B48C3E">
+            <wp:extent cx="6120130" cy="2929890"/>
+            <wp:effectExtent l="0" t="0" r="0" b="3810"/>
+            <wp:docPr id="1175944037" name="Immagine 1" descr="Immagine che contiene testo, schermata, Carattere, software&#10;&#10;Il contenuto generato dall'IA potrebbe non essere corretto."/>
             <wp:cNvGraphicFramePr>
               <a:graphicFrameLocks xmlns:a="http://schemas.openxmlformats.org/drawingml/2006/main" noChangeAspect="1"/>
             </wp:cNvGraphicFramePr>
@@ -815,7 +815,7 @@
               <a:graphicData uri="http://schemas.openxmlformats.org/drawingml/2006/picture">
                 <pic:pic xmlns:pic="http://schemas.openxmlformats.org/drawingml/2006/picture">
                   <pic:nvPicPr>
-                    <pic:cNvPr id="1902528685" name="Immagine 1" descr="Immagine che contiene testo, schermata, Carattere&#10;&#10;Il contenuto generato dall'IA potrebbe non essere corretto."/>
+                    <pic:cNvPr id="1175944037" name="Immagine 1" descr="Immagine che contiene testo, schermata, Carattere, software&#10;&#10;Il contenuto generato dall'IA potrebbe non essere corretto."/>
                     <pic:cNvPicPr/>
                   </pic:nvPicPr>
                   <pic:blipFill>
@@ -827,7 +827,7 @@
                   <pic:spPr>
                     <a:xfrm>
                       <a:off x="0" y="0"/>
-                      <a:ext cx="6120130" cy="2383790"/>
+                      <a:ext cx="6120130" cy="2929890"/>
                     </a:xfrm>
                     <a:prstGeom prst="rect">
                       <a:avLst/>
@@ -858,10 +858,10 @@
       </w:pPr>
       <w:r>
         <w:drawing>
-          <wp:inline distT="0" distB="0" distL="0" distR="0" wp14:anchorId="3E076E92" wp14:editId="2AF62222">
-            <wp:extent cx="5153744" cy="1981477"/>
-            <wp:effectExtent l="0" t="0" r="0" b="0"/>
-            <wp:docPr id="1952903963" name="Immagine 1" descr="Immagine che contiene testo, schermata, Carattere&#10;&#10;Il contenuto generato dall'IA potrebbe non essere corretto."/>
+          <wp:inline distT="0" distB="0" distL="0" distR="0" wp14:anchorId="50352DEE" wp14:editId="7F5D983A">
+            <wp:extent cx="5363323" cy="2048161"/>
+            <wp:effectExtent l="0" t="0" r="0" b="9525"/>
+            <wp:docPr id="1529011056" name="Immagine 1" descr="Immagine che contiene testo, schermata, Carattere&#10;&#10;Il contenuto generato dall'IA potrebbe non essere corretto."/>
             <wp:cNvGraphicFramePr>
               <a:graphicFrameLocks xmlns:a="http://schemas.openxmlformats.org/drawingml/2006/main" noChangeAspect="1"/>
             </wp:cNvGraphicFramePr>
@@ -869,7 +869,7 @@
               <a:graphicData uri="http://schemas.openxmlformats.org/drawingml/2006/picture">
                 <pic:pic xmlns:pic="http://schemas.openxmlformats.org/drawingml/2006/picture">
                   <pic:nvPicPr>
-                    <pic:cNvPr id="1952903963" name="Immagine 1" descr="Immagine che contiene testo, schermata, Carattere&#10;&#10;Il contenuto generato dall'IA potrebbe non essere corretto."/>
+                    <pic:cNvPr id="1529011056" name="Immagine 1" descr="Immagine che contiene testo, schermata, Carattere&#10;&#10;Il contenuto generato dall'IA potrebbe non essere corretto."/>
                     <pic:cNvPicPr/>
                   </pic:nvPicPr>
                   <pic:blipFill>
@@ -881,7 +881,7 @@
                   <pic:spPr>
                     <a:xfrm>
                       <a:off x="0" y="0"/>
-                      <a:ext cx="5153744" cy="1981477"/>
+                      <a:ext cx="5363323" cy="2048161"/>
                     </a:xfrm>
                     <a:prstGeom prst="rect">
                       <a:avLst/>
@@ -956,6 +956,7 @@
         </w:numPr>
       </w:pPr>
       <w:r>
+        <w:lastRenderedPageBreak/>
         <w:t xml:space="preserve"> </w:t>
       </w:r>
       <w:r>
@@ -991,11 +992,7 @@
         <w:t>Inizialmente si occupa di creare il socket</w:t>
       </w:r>
       <w:r>
-        <w:t xml:space="preserve"> ed inizializzarlo, impostando l’indirizzo da usare all’host e porta precedentemente impostati e mettendolo in ascolto di </w:t>
-      </w:r>
-      <w:r>
-        <w:lastRenderedPageBreak/>
-        <w:t>richieste. In seguito fa partire il loop nel quale vengono instaurate le connessioni e viene creato un thread per ogni client in modo da rendere più efficiente il server.</w:t>
+        <w:t xml:space="preserve"> ed inizializzarlo, impostando l’indirizzo da usare all’host e porta precedentemente impostati e mettendolo in ascolto di richieste. In seguito fa partire il loop nel quale vengono instaurate le connessioni e viene creato un thread per ogni client in modo da rendere più efficiente il server.</w:t>
       </w:r>
     </w:p>
     <w:p>
@@ -1177,6 +1174,14 @@
       </w:pPr>
     </w:p>
     <w:p>
+      <w:pPr>
+        <w:rPr>
+          <w:i/>
+          <w:iCs/>
+        </w:rPr>
+      </w:pPr>
+    </w:p>
+    <w:p>
       <w:r>
         <w:rPr>
           <w:b/>
@@ -1184,6 +1189,7 @@
           <w:sz w:val="28"/>
           <w:szCs w:val="28"/>
         </w:rPr>
+        <w:lastRenderedPageBreak/>
         <w:t>Funzionalità</w:t>
       </w:r>
     </w:p>
@@ -1213,7 +1219,6 @@
         </w:numPr>
       </w:pPr>
       <w:r>
-        <w:lastRenderedPageBreak/>
         <w:t>È in grado di gestire correttamente richieste di vario tipo.</w:t>
       </w:r>
     </w:p>

</xml_diff>

<commit_message>
Change relazione.docx in order to correct and format the text
</commit_message>
<xml_diff>
--- a/relazione.docx
+++ b/relazione.docx
@@ -69,13 +69,7 @@
     </w:p>
     <w:p>
       <w:r>
-        <w:t>Il progetto ha come obiettivo</w:t>
-      </w:r>
-      <w:r>
-        <w:t xml:space="preserve"> la progettazione e implementazione di un Web Server minimale in Python, capace di servire pagine statiche HTML/CSS su localhost:8080. </w:t>
-      </w:r>
-      <w:r>
-        <w:t>Il server implementato è in grado di soddisfare i requisiti richiesti, ossia: essere capace di gestire almeno 3 pagine HTML statiche, gestire richieste GET, gestire una risposta 404 quando si richiede un file inesistente e gestire i MIME types.</w:t>
+        <w:t>Il progetto ha come obiettivo la progettazione e implementazione di un Web Server minimale in Python, capace di servire pagine statiche HTML/CSS su localhost:8080. Il server implementato è in grado di soddisfare i requisiti richiesti, ossia: essere capace di gestire almeno 3 pagine HTML statiche, gestire richieste GET, gestire una risposta 404 quando si richiede un file inesistente e gestire i MIME types.</w:t>
       </w:r>
     </w:p>
     <w:p/>
@@ -139,19 +133,7 @@
         <w:t>200</w:t>
       </w:r>
       <w:r>
-        <w:t xml:space="preserve"> </w:t>
-      </w:r>
-      <w:r>
-        <w:t>(</w:t>
-      </w:r>
-      <w:r>
-        <w:t>OK</w:t>
-      </w:r>
-      <w:r>
-        <w:t>) e</w:t>
-      </w:r>
-      <w:r>
-        <w:t xml:space="preserve"> </w:t>
+        <w:t xml:space="preserve"> (OK) e </w:t>
       </w:r>
       <w:r>
         <w:rPr>
@@ -161,13 +143,7 @@
         <w:t>404</w:t>
       </w:r>
       <w:r>
-        <w:t xml:space="preserve"> </w:t>
-      </w:r>
-      <w:r>
-        <w:t>(</w:t>
-      </w:r>
-      <w:r>
-        <w:t>Not Found).</w:t>
+        <w:t xml:space="preserve"> (Not Found).</w:t>
       </w:r>
     </w:p>
     <w:p>
@@ -266,13 +242,10 @@
         <w:t xml:space="preserve"> </w:t>
       </w:r>
       <w:r>
-        <w:t>utilizzat</w:t>
-      </w:r>
-      <w:r>
-        <w:t>o</w:t>
-      </w:r>
-      <w:r>
-        <w:t xml:space="preserve"> per la creazione e gestione di un socket IPv4 TCP </w:t>
+        <w:t>utilizzato per la creazione e gestione di un socket IPv4 TCP</w:t>
+      </w:r>
+      <w:r>
+        <w:t>.</w:t>
       </w:r>
     </w:p>
     <w:p>
@@ -295,16 +268,10 @@
         <w:t>os</w:t>
       </w:r>
       <w:r>
-        <w:t>, utilizzat</w:t>
-      </w:r>
-      <w:r>
-        <w:t>o</w:t>
-      </w:r>
-      <w:r>
-        <w:t xml:space="preserve"> per gestire </w:t>
-      </w:r>
-      <w:r>
-        <w:t>i classpath</w:t>
+        <w:t>, utilizzato per gestire i classpath</w:t>
+      </w:r>
+      <w:r>
+        <w:t>.</w:t>
       </w:r>
     </w:p>
     <w:p>
@@ -329,6 +296,9 @@
       <w:r>
         <w:t>, utilizzato per gestire più client in contemporanea</w:t>
       </w:r>
+      <w:r>
+        <w:t>.</w:t>
+      </w:r>
     </w:p>
     <w:p>
       <w:pPr>
@@ -352,6 +322,9 @@
       <w:r>
         <w:t>, utilizzato per fare logging nel terminale</w:t>
       </w:r>
+      <w:r>
+        <w:t>.</w:t>
+      </w:r>
     </w:p>
     <w:p>
       <w:pPr>
@@ -373,13 +346,7 @@
         <w:t xml:space="preserve">urllib.parse </w:t>
       </w:r>
       <w:r>
-        <w:t>(</w:t>
-      </w:r>
-      <w:r>
-        <w:t>per</w:t>
-      </w:r>
-      <w:r>
-        <w:t xml:space="preserve"> la</w:t>
+        <w:t>(per la</w:t>
       </w:r>
       <w:r>
         <w:rPr>
@@ -399,7 +366,16 @@
         <w:t>unquote</w:t>
       </w:r>
       <w:r>
-        <w:t>), utilizzato per rendere il codice più robusto nella lettura degli URL (ad esmpio se fossero presenti spazi)</w:t>
+        <w:t>), utilizzato per rendere il codice più robusto nella lettura degli URL (ad es</w:t>
+      </w:r>
+      <w:r>
+        <w:t>e</w:t>
+      </w:r>
+      <w:r>
+        <w:t>mpio se fossero presenti spazi)</w:t>
+      </w:r>
+      <w:r>
+        <w:t>.</w:t>
       </w:r>
     </w:p>
     <w:p>
@@ -412,7 +388,6 @@
         <w:rPr>
           <w:b/>
           <w:bCs/>
-          <w:lang w:val="en-GB"/>
         </w:rPr>
       </w:pPr>
       <w:r>
@@ -425,6 +400,9 @@
       <w:r>
         <w:t>, utilizzato per gestire i MIME types</w:t>
       </w:r>
+      <w:r>
+        <w:t>.</w:t>
+      </w:r>
     </w:p>
     <w:p>
       <w:pPr>
@@ -433,14 +411,12 @@
         <w:rPr>
           <w:b/>
           <w:bCs/>
-          <w:lang w:val="en-GB"/>
         </w:rPr>
       </w:pPr>
       <w:r>
         <w:rPr>
           <w:b/>
           <w:bCs/>
-          <w:lang w:val="en-GB"/>
         </w:rPr>
         <w:drawing>
           <wp:inline distT="0" distB="0" distL="0" distR="0" wp14:anchorId="4BB4E5D6" wp14:editId="000D3F2F">
@@ -514,10 +490,7 @@
         <w:pStyle w:val="Paragrafoelenco"/>
       </w:pPr>
       <w:r>
-        <w:t xml:space="preserve">Viene impostato </w:t>
-      </w:r>
-      <w:r>
-        <w:t>il localhost (</w:t>
+        <w:t>Viene impostato il localhost (</w:t>
       </w:r>
       <w:r>
         <w:rPr>
@@ -555,7 +528,16 @@
         <w:pStyle w:val="Paragrafoelenco"/>
       </w:pPr>
       <w:r>
-        <w:t>Infine usando il modulo logging si configura la struttura base del log da stampare ad ogni richiesta (orario della richiesta e messagio del log).</w:t>
+        <w:t>Infine,</w:t>
+      </w:r>
+      <w:r>
+        <w:t xml:space="preserve"> usando il modulo logging si configura la struttura base del log da stampare ad ogni richiesta (orario della richiesta e messa</w:t>
+      </w:r>
+      <w:r>
+        <w:t>g</w:t>
+      </w:r>
+      <w:r>
+        <w:t>gio del log).</w:t>
       </w:r>
     </w:p>
     <w:p>
@@ -669,13 +651,19 @@
         <w:ind w:left="1440"/>
       </w:pPr>
       <w:r>
-        <w:t>In particolare prima legge i dati dell’utente, se non li trova vuol dire che la connessione è stata chiusa. Poi decodifica la richiesta ignorando eventuali errori di decodifica</w:t>
-      </w:r>
-      <w:r>
-        <w:t>, in modo tale da evitare che eventuali dati errati o eccezioni rallentino/blocchino l’esecuzione. Infine viene fatto un semplice parsing della richiesta, la prima parte sarà interpretata come metodo della richiesta mentre la seconda come il percorso da cercare.</w:t>
-      </w:r>
-      <w:r>
-        <w:t xml:space="preserve"> </w:t>
+        <w:t>In particolare,</w:t>
+      </w:r>
+      <w:r>
+        <w:t xml:space="preserve"> prima legge i dati dell’utente, se non li trova vuol dire che la connessione è stata chiusa. Poi decodifica la richiesta ignorando eventuali errori di decodifica</w:t>
+      </w:r>
+      <w:r>
+        <w:t xml:space="preserve">, in modo tale da evitare che eventuali dati errati o eccezioni rallentino/blocchino l’esecuzione. </w:t>
+      </w:r>
+      <w:r>
+        <w:t>Infine,</w:t>
+      </w:r>
+      <w:r>
+        <w:t xml:space="preserve"> viene fatto un semplice parsing della richiesta, la prima parte sarà interpretata come metodo della richiesta mentre la seconda come il percorso da cercare. </w:t>
       </w:r>
     </w:p>
     <w:p>
@@ -723,7 +711,10 @@
         <w:ind w:left="1440"/>
       </w:pPr>
       <w:r>
-        <w:t xml:space="preserve">In seguito viene </w:t>
+        <w:t>In seguito,</w:t>
+      </w:r>
+      <w:r>
+        <w:t xml:space="preserve"> viene </w:t>
       </w:r>
       <w:r>
         <w:t>corretto il percorso in modo tale da cercarlo direttamente nella cartella ‘www’.</w:t>
@@ -798,7 +789,7 @@
         <w:t xml:space="preserve">mimetypes </w:t>
       </w:r>
       <w:r>
-        <w:t xml:space="preserve">per cercare il il MIME da usare per leggere correttamente il file, in caso il tipo non venisse riconosciuto si usa un tipo generico e si costruiscono le variabili utili per il log. </w:t>
+        <w:t xml:space="preserve">per cercare il MIME da usare per leggere correttamente il file, in caso il tipo non venisse riconosciuto si usa un tipo generico e si costruiscono le variabili utili per il log. </w:t>
       </w:r>
     </w:p>
     <w:p>
@@ -849,7 +840,10 @@
         <w:t xml:space="preserve">In caso negativo invece, ossia se il file non dovesse esistere, </w:t>
       </w:r>
       <w:r>
-        <w:t>viene generata la pagina di errore 404 ed impostato lo status di conseguenza.</w:t>
+        <w:t>verrebbe generata</w:t>
+      </w:r>
+      <w:r>
+        <w:t xml:space="preserve"> la pagina di errore 404 ed impostato lo status di conseguenza.</w:t>
       </w:r>
     </w:p>
     <w:p>
@@ -964,23 +958,10 @@
           <w:b/>
           <w:bCs/>
         </w:rPr>
-        <w:t>run</w:t>
-      </w:r>
-      <w:r>
-        <w:rPr>
-          <w:b/>
-          <w:bCs/>
-        </w:rPr>
-        <w:t>()</w:t>
-      </w:r>
-      <w:r>
-        <w:t xml:space="preserve"> </w:t>
-      </w:r>
-      <w:r>
-        <w:t>si occupa di inizializzare e mettere in esecuzione il server HTTP</w:t>
-      </w:r>
-      <w:r>
-        <w:t>.</w:t>
+        <w:t>run()</w:t>
+      </w:r>
+      <w:r>
+        <w:t xml:space="preserve"> si occupa di inizializzare e mettere in esecuzione il server HTTP.</w:t>
       </w:r>
     </w:p>
     <w:p>
@@ -992,7 +973,13 @@
         <w:t>Inizialmente si occupa di creare il socket</w:t>
       </w:r>
       <w:r>
-        <w:t xml:space="preserve"> ed inizializzarlo, impostando l’indirizzo da usare all’host e porta precedentemente impostati e mettendolo in ascolto di richieste. In seguito fa partire il loop nel quale vengono instaurate le connessioni e viene creato un thread per ogni client in modo da rendere più efficiente il server.</w:t>
+        <w:t xml:space="preserve"> ed inizializzarlo, impostando l’indirizzo da usare all’host e porta precedentemente impostati e mettendolo in ascolto di richieste. </w:t>
+      </w:r>
+      <w:r>
+        <w:t>In seguito,</w:t>
+      </w:r>
+      <w:r>
+        <w:t xml:space="preserve"> fa partire il loop nel quale vengono instaurate le connessioni e viene creato un thread per ogni client in modo da rendere più efficiente il server.</w:t>
       </w:r>
     </w:p>
     <w:p>
@@ -1088,7 +1075,13 @@
         <w:t>run()</w:t>
       </w:r>
       <w:r>
-        <w:t xml:space="preserve"> in modo da creare il socket e mettersi in ascolto di richieste dal client. In seguito quando arriveranno le richieste verranno gestite tramite la funzione </w:t>
+        <w:t xml:space="preserve"> in modo da creare il socket e mettersi in ascolto di richieste dal client. </w:t>
+      </w:r>
+      <w:r>
+        <w:t>In seguito,</w:t>
+      </w:r>
+      <w:r>
+        <w:t xml:space="preserve"> quando arriveranno le richieste verranno gestite tramite la funzione </w:t>
       </w:r>
       <w:r>
         <w:rPr>
@@ -1137,7 +1130,13 @@
         <w:t>, in questo modo il thread viene correttamente terminato quando viene chiuso il programma.</w:t>
       </w:r>
       <w:r>
-        <w:t xml:space="preserve"> Tuttavia se il programma si chiudesse improvvisamente, la conseguente chiusura dei thread potrebbe lasciare eventuali task in esecuzione incomplete (essendo questo un server minimale che gestisce unicamente pagine statiche non comporta grossi problemi ed è accettabile come rischio).</w:t>
+        <w:t xml:space="preserve"> </w:t>
+      </w:r>
+      <w:r>
+        <w:t>Tuttavia,</w:t>
+      </w:r>
+      <w:r>
+        <w:t xml:space="preserve"> se il programma si chiudesse improvvisamente, la conseguente chiusura dei thread potrebbe lasciare eventuali task in esecuzione incomplete (essendo questo un server minimale che gestisce unicamente pagine statiche non comporta grossi problemi ed è accettabile come rischio).</w:t>
       </w:r>
     </w:p>
     <w:p>
@@ -1155,14 +1154,7 @@
           <w:i/>
           <w:iCs/>
         </w:rPr>
-        <w:t>conn.close()</w:t>
-      </w:r>
-      <w:r>
-        <w:rPr>
-          <w:i/>
-          <w:iCs/>
-        </w:rPr>
-        <w:t>.</w:t>
+        <w:t>conn.close().</w:t>
       </w:r>
     </w:p>
     <w:p>
@@ -1231,7 +1223,13 @@
         </w:numPr>
       </w:pPr>
       <w:r>
-        <w:t>È in grado di gestire tipi di file differenti (.html, .css, .ico, …).</w:t>
+        <w:t>È in grado di gestire tipi di file differenti (.html, .css, .</w:t>
+      </w:r>
+      <w:r>
+        <w:t>png</w:t>
+      </w:r>
+      <w:r>
+        <w:t>, …).</w:t>
       </w:r>
     </w:p>
     <w:p>
@@ -5507,9 +5505,6 @@
   <w:style w:type="paragraph" w:default="1" w:styleId="Normale">
     <w:name w:val="Normal"/>
     <w:qFormat/>
-    <w:rPr>
-      <w:noProof/>
-    </w:rPr>
   </w:style>
   <w:style w:type="paragraph" w:styleId="Titolo1">
     <w:name w:val="heading 1"/>

</xml_diff>

<commit_message>
Change relazione.docx and server.py
</commit_message>
<xml_diff>
--- a/relazione.docx
+++ b/relazione.docx
@@ -4,7 +4,7 @@
   <w:body>
     <w:p>
       <w:pPr>
-        <w:jc w:val="center"/>
+        <w:jc w:val="both"/>
         <w:rPr>
           <w:b/>
           <w:bCs/>
@@ -30,6 +30,7 @@
     </w:p>
     <w:p>
       <w:pPr>
+        <w:jc w:val="both"/>
         <w:rPr>
           <w:b/>
           <w:bCs/>
@@ -40,6 +41,7 @@
     </w:p>
     <w:p>
       <w:pPr>
+        <w:jc w:val="both"/>
         <w:rPr>
           <w:b/>
           <w:bCs/>
@@ -50,6 +52,7 @@
     </w:p>
     <w:p>
       <w:pPr>
+        <w:jc w:val="both"/>
         <w:rPr>
           <w:b/>
           <w:bCs/>
@@ -64,16 +67,34 @@
           <w:sz w:val="28"/>
           <w:szCs w:val="28"/>
         </w:rPr>
-        <w:t>Sommario</w:t>
-      </w:r>
-    </w:p>
-    <w:p>
-      <w:r>
-        <w:t>Il progetto ha come obiettivo la progettazione e implementazione di un Web Server minimale in Python, capace di servire pagine statiche HTML/CSS su localhost:8080. Il server implementato è in grado di soddisfare i requisiti richiesti, ossia: essere capace di gestire almeno 3 pagine HTML statiche, gestire richieste GET, gestire una risposta 404 quando si richiede un file inesistente e gestire i MIME types.</w:t>
-      </w:r>
-    </w:p>
-    <w:p/>
-    <w:p>
+        <w:t>Introduzione</w:t>
+      </w:r>
+    </w:p>
+    <w:p>
+      <w:pPr>
+        <w:jc w:val="both"/>
+      </w:pPr>
+      <w:r>
+        <w:t>Il progetto ha come obiettivo la progettazione e implementazione di un Web Server minimale in Python, capace di servire pagine statiche HTML/CSS su localhost:8080.</w:t>
+      </w:r>
+    </w:p>
+    <w:p>
+      <w:pPr>
+        <w:jc w:val="both"/>
+      </w:pPr>
+      <w:r>
+        <w:t>Il server implementato è in grado di soddisfare i requisiti richiesti, ossia: essere capace di gestire almeno 3 pagine HTML statiche, gestire richieste GET, gestire una risposta 404 quando si richiede un file inesistente e gestire i MIME types.</w:t>
+      </w:r>
+    </w:p>
+    <w:p>
+      <w:pPr>
+        <w:jc w:val="both"/>
+      </w:pPr>
+    </w:p>
+    <w:p>
+      <w:pPr>
+        <w:jc w:val="both"/>
+      </w:pPr>
       <w:r>
         <w:rPr>
           <w:b/>
@@ -90,18 +111,17 @@
           <w:ilvl w:val="0"/>
           <w:numId w:val="6"/>
         </w:numPr>
-      </w:pPr>
-      <w:r>
-        <w:t xml:space="preserve">Ascoltare richieste su </w:t>
-      </w:r>
-      <w:r>
-        <w:rPr>
-          <w:highlight w:val="darkGray"/>
-        </w:rPr>
-        <w:t>127.0.0.1:8080</w:t>
-      </w:r>
-      <w:r>
-        <w:t>.</w:t>
+        <w:jc w:val="both"/>
+      </w:pPr>
+      <w:r>
+        <w:t>Ascoltare richieste su</w:t>
+      </w:r>
+      <w:r>
+        <w:rPr>
+          <w:b/>
+          <w:bCs/>
+        </w:rPr>
+        <w:t xml:space="preserve"> 127.0.0.1:8080.</w:t>
       </w:r>
     </w:p>
     <w:p>
@@ -110,6 +130,7 @@
           <w:ilvl w:val="0"/>
           <w:numId w:val="6"/>
         </w:numPr>
+        <w:jc w:val="both"/>
       </w:pPr>
       <w:r>
         <w:t>Servire pagine statiche HTML e CSS.</w:t>
@@ -121,6 +142,7 @@
           <w:ilvl w:val="0"/>
           <w:numId w:val="6"/>
         </w:numPr>
+        <w:jc w:val="both"/>
       </w:pPr>
       <w:r>
         <w:t xml:space="preserve">Gestire correttamente il codice di risposta </w:t>
@@ -152,6 +174,7 @@
           <w:ilvl w:val="0"/>
           <w:numId w:val="6"/>
         </w:numPr>
+        <w:jc w:val="both"/>
       </w:pPr>
       <w:r>
         <w:t>Registrare su console tutte le richieste ricevute.</w:t>
@@ -163,6 +186,7 @@
           <w:ilvl w:val="0"/>
           <w:numId w:val="6"/>
         </w:numPr>
+        <w:jc w:val="both"/>
       </w:pPr>
       <w:r>
         <w:t>Gestire correttamente MIME types differenti.</w:t>
@@ -171,10 +195,12 @@
     <w:p>
       <w:pPr>
         <w:ind w:left="720"/>
-      </w:pPr>
-    </w:p>
-    <w:p>
-      <w:pPr>
+        <w:jc w:val="both"/>
+      </w:pPr>
+    </w:p>
+    <w:p>
+      <w:pPr>
+        <w:jc w:val="both"/>
         <w:rPr>
           <w:b/>
           <w:bCs/>
@@ -199,6 +225,7 @@
           <w:ilvl w:val="0"/>
           <w:numId w:val="25"/>
         </w:numPr>
+        <w:jc w:val="both"/>
         <w:rPr>
           <w:b/>
           <w:bCs/>
@@ -219,6 +246,7 @@
           <w:ilvl w:val="0"/>
           <w:numId w:val="28"/>
         </w:numPr>
+        <w:jc w:val="both"/>
         <w:rPr>
           <w:b/>
           <w:bCs/>
@@ -255,6 +283,7 @@
           <w:ilvl w:val="0"/>
           <w:numId w:val="28"/>
         </w:numPr>
+        <w:jc w:val="both"/>
         <w:rPr>
           <w:b/>
           <w:bCs/>
@@ -281,6 +310,7 @@
           <w:ilvl w:val="0"/>
           <w:numId w:val="28"/>
         </w:numPr>
+        <w:jc w:val="both"/>
         <w:rPr>
           <w:b/>
           <w:bCs/>
@@ -307,6 +337,7 @@
           <w:ilvl w:val="0"/>
           <w:numId w:val="28"/>
         </w:numPr>
+        <w:jc w:val="both"/>
         <w:rPr>
           <w:b/>
           <w:bCs/>
@@ -333,6 +364,7 @@
           <w:ilvl w:val="0"/>
           <w:numId w:val="28"/>
         </w:numPr>
+        <w:jc w:val="both"/>
         <w:rPr>
           <w:b/>
           <w:bCs/>
@@ -385,6 +417,7 @@
           <w:ilvl w:val="0"/>
           <w:numId w:val="28"/>
         </w:numPr>
+        <w:jc w:val="both"/>
         <w:rPr>
           <w:b/>
           <w:bCs/>
@@ -408,6 +441,7 @@
       <w:pPr>
         <w:pStyle w:val="Paragrafoelenco"/>
         <w:ind w:left="1068"/>
+        <w:jc w:val="both"/>
         <w:rPr>
           <w:b/>
           <w:bCs/>
@@ -417,6 +451,7 @@
         <w:rPr>
           <w:b/>
           <w:bCs/>
+          <w:noProof/>
         </w:rPr>
         <w:drawing>
           <wp:inline distT="0" distB="0" distL="0" distR="0" wp14:anchorId="4BB4E5D6" wp14:editId="000D3F2F">
@@ -458,6 +493,7 @@
     <w:p>
       <w:pPr>
         <w:pStyle w:val="Paragrafoelenco"/>
+        <w:jc w:val="both"/>
         <w:rPr>
           <w:b/>
           <w:bCs/>
@@ -471,6 +507,7 @@
           <w:ilvl w:val="0"/>
           <w:numId w:val="25"/>
         </w:numPr>
+        <w:jc w:val="both"/>
         <w:rPr>
           <w:b/>
           <w:bCs/>
@@ -488,6 +525,7 @@
     <w:p>
       <w:pPr>
         <w:pStyle w:val="Paragrafoelenco"/>
+        <w:jc w:val="both"/>
       </w:pPr>
       <w:r>
         <w:t>Viene impostato il localhost (</w:t>
@@ -526,6 +564,7 @@
     <w:p>
       <w:pPr>
         <w:pStyle w:val="Paragrafoelenco"/>
+        <w:jc w:val="both"/>
       </w:pPr>
       <w:r>
         <w:t>Infine,</w:t>
@@ -543,11 +582,13 @@
     <w:p>
       <w:pPr>
         <w:pStyle w:val="Paragrafoelenco"/>
+        <w:jc w:val="both"/>
       </w:pPr>
       <w:r>
         <w:rPr>
           <w:b/>
           <w:bCs/>
+          <w:noProof/>
         </w:rPr>
         <w:drawing>
           <wp:inline distT="0" distB="0" distL="0" distR="0" wp14:anchorId="24AB339C" wp14:editId="56E7B153">
@@ -589,6 +630,7 @@
     <w:p>
       <w:pPr>
         <w:pStyle w:val="Paragrafoelenco"/>
+        <w:jc w:val="both"/>
         <w:rPr>
           <w:b/>
           <w:bCs/>
@@ -602,6 +644,7 @@
           <w:ilvl w:val="0"/>
           <w:numId w:val="25"/>
         </w:numPr>
+        <w:jc w:val="both"/>
         <w:rPr>
           <w:b/>
           <w:bCs/>
@@ -618,6 +661,7 @@
     <w:p>
       <w:pPr>
         <w:pStyle w:val="Paragrafoelenco"/>
+        <w:jc w:val="both"/>
       </w:pPr>
       <w:r>
         <w:t>Ci sono due funzioni:</w:t>
@@ -630,6 +674,7 @@
           <w:ilvl w:val="0"/>
           <w:numId w:val="29"/>
         </w:numPr>
+        <w:jc w:val="both"/>
       </w:pPr>
       <w:r>
         <w:t xml:space="preserve"> </w:t>
@@ -649,6 +694,7 @@
       <w:pPr>
         <w:pStyle w:val="Paragrafoelenco"/>
         <w:ind w:left="1440"/>
+        <w:jc w:val="both"/>
       </w:pPr>
       <w:r>
         <w:t>In particolare,</w:t>
@@ -663,11 +709,23 @@
         <w:t>Infine,</w:t>
       </w:r>
       <w:r>
-        <w:t xml:space="preserve"> viene fatto un semplice parsing della richiesta, la prima parte sarà interpretata come metodo della richiesta mentre la seconda come il percorso da cercare. </w:t>
-      </w:r>
-    </w:p>
-    <w:p>
-      <w:r>
+        <w:t xml:space="preserve"> viene fatto un semplice parsing della richiesta</w:t>
+      </w:r>
+      <w:r>
+        <w:t>:</w:t>
+      </w:r>
+      <w:r>
+        <w:t xml:space="preserve"> la prima parte sarà interpretata come metodo della richiesta mentre la seconda come il percorso da cercare. </w:t>
+      </w:r>
+    </w:p>
+    <w:p>
+      <w:pPr>
+        <w:jc w:val="both"/>
+      </w:pPr>
+      <w:r>
+        <w:rPr>
+          <w:noProof/>
+        </w:rPr>
         <w:drawing>
           <wp:inline distT="0" distB="0" distL="0" distR="0" wp14:anchorId="5DA49F51" wp14:editId="40EEFAF3">
             <wp:extent cx="6120130" cy="2228850"/>
@@ -709,6 +767,7 @@
       <w:pPr>
         <w:pStyle w:val="Paragrafoelenco"/>
         <w:ind w:left="1440"/>
+        <w:jc w:val="both"/>
       </w:pPr>
       <w:r>
         <w:t>In seguito,</w:t>
@@ -721,7 +780,13 @@
       </w:r>
     </w:p>
     <w:p>
-      <w:r>
+      <w:pPr>
+        <w:jc w:val="both"/>
+      </w:pPr>
+      <w:r>
+        <w:rPr>
+          <w:noProof/>
+        </w:rPr>
         <w:drawing>
           <wp:inline distT="0" distB="0" distL="0" distR="0" wp14:anchorId="59717293" wp14:editId="4786F800">
             <wp:extent cx="6120130" cy="760730"/>
@@ -763,10 +828,11 @@
       <w:pPr>
         <w:pStyle w:val="Paragrafoelenco"/>
         <w:ind w:left="1440"/>
+        <w:jc w:val="both"/>
       </w:pPr>
       <w:r>
         <w:lastRenderedPageBreak/>
-        <w:t xml:space="preserve">Una volta pulito il percorso del file richiesto si entra effettua il controllo per vedere se il file esiste. In caso affermativo si procede a leggerlo in formato binario (per essere sicuri di leggere i file in maniera corretta); a questo punto si chiama la funzione </w:t>
+        <w:t xml:space="preserve">Una volta pulito il percorso del file richiesto si effettua il controllo per vedere se il file esiste. In caso affermativo si procede a leggerlo in formato binario (per essere sicuri di leggere i file in maniera corretta); a questo punto si chiama la funzione </w:t>
       </w:r>
       <w:r>
         <w:rPr>
@@ -793,7 +859,13 @@
       </w:r>
     </w:p>
     <w:p>
-      <w:r>
+      <w:pPr>
+        <w:jc w:val="both"/>
+      </w:pPr>
+      <w:r>
+        <w:rPr>
+          <w:noProof/>
+        </w:rPr>
         <w:drawing>
           <wp:inline distT="0" distB="0" distL="0" distR="0" wp14:anchorId="2355766B" wp14:editId="30B48C3E">
             <wp:extent cx="6120130" cy="2929890"/>
@@ -835,6 +907,7 @@
       <w:pPr>
         <w:pStyle w:val="Paragrafoelenco"/>
         <w:ind w:left="1440"/>
+        <w:jc w:val="both"/>
       </w:pPr>
       <w:r>
         <w:t xml:space="preserve">In caso negativo invece, ossia se il file non dovesse esistere, </w:t>
@@ -849,8 +922,12 @@
     <w:p>
       <w:pPr>
         <w:ind w:firstLine="708"/>
-      </w:pPr>
-      <w:r>
+        <w:jc w:val="both"/>
+      </w:pPr>
+      <w:r>
+        <w:rPr>
+          <w:noProof/>
+        </w:rPr>
         <w:drawing>
           <wp:inline distT="0" distB="0" distL="0" distR="0" wp14:anchorId="50352DEE" wp14:editId="7F5D983A">
             <wp:extent cx="5363323" cy="2048161"/>
@@ -892,13 +969,20 @@
       <w:pPr>
         <w:pStyle w:val="Paragrafoelenco"/>
         <w:ind w:left="1440"/>
+        <w:jc w:val="both"/>
       </w:pPr>
       <w:r>
         <w:t>Terminato questo blocco la funzione termina inviando la risposta prodotta al client, chiudendo il socket a lui dedicato e loggando il risultato della richiesta.</w:t>
       </w:r>
     </w:p>
     <w:p>
-      <w:r>
+      <w:pPr>
+        <w:jc w:val="both"/>
+      </w:pPr>
+      <w:r>
+        <w:rPr>
+          <w:noProof/>
+        </w:rPr>
         <w:drawing>
           <wp:inline distT="0" distB="0" distL="0" distR="0" wp14:anchorId="4B46C4D4" wp14:editId="53EDA894">
             <wp:extent cx="6120130" cy="849630"/>
@@ -939,6 +1023,7 @@
     <w:p>
       <w:pPr>
         <w:pStyle w:val="Paragrafoelenco"/>
+        <w:jc w:val="both"/>
       </w:pPr>
     </w:p>
     <w:p>
@@ -948,6 +1033,7 @@
           <w:ilvl w:val="0"/>
           <w:numId w:val="29"/>
         </w:numPr>
+        <w:jc w:val="both"/>
       </w:pPr>
       <w:r>
         <w:lastRenderedPageBreak/>
@@ -961,32 +1047,61 @@
         <w:t>run()</w:t>
       </w:r>
       <w:r>
-        <w:t xml:space="preserve"> si occupa di inizializzare e mettere in esecuzione il server HTTP.</w:t>
+        <w:t xml:space="preserve"> si occupa </w:t>
+      </w:r>
+      <w:r>
+        <w:t xml:space="preserve">invece </w:t>
+      </w:r>
+      <w:r>
+        <w:t>di inizializzare e mettere in esecuzione il server HTTP.</w:t>
       </w:r>
     </w:p>
     <w:p>
       <w:pPr>
         <w:pStyle w:val="Paragrafoelenco"/>
         <w:ind w:left="1440"/>
+        <w:jc w:val="both"/>
       </w:pPr>
       <w:r>
         <w:t>Inizialmente si occupa di creare il socket</w:t>
       </w:r>
       <w:r>
-        <w:t xml:space="preserve"> ed inizializzarlo, impostando l’indirizzo da usare all’host e porta precedentemente impostati e mettendolo in ascolto di richieste. </w:t>
+        <w:t xml:space="preserve"> ed inizializzarlo, impostando l’indirizzo da usare </w:t>
+      </w:r>
+      <w:r>
+        <w:t>(</w:t>
+      </w:r>
+      <w:r>
+        <w:t>host e porta precedentemente impostati</w:t>
+      </w:r>
+      <w:r>
+        <w:t>)</w:t>
+      </w:r>
+      <w:r>
+        <w:t xml:space="preserve"> e mettendolo in ascolto di richieste. </w:t>
       </w:r>
       <w:r>
         <w:t>In seguito,</w:t>
       </w:r>
       <w:r>
-        <w:t xml:space="preserve"> fa partire il loop nel quale vengono instaurate le connessioni e viene creato un thread per ogni client in modo da rendere più efficiente il server.</w:t>
+        <w:t xml:space="preserve"> fa partire il loop nel quale vengono instaurate le connessioni e </w:t>
+      </w:r>
+      <w:r>
+        <w:t xml:space="preserve">dove </w:t>
+      </w:r>
+      <w:r>
+        <w:t>viene creato un thread per ogni client in modo da rendere più efficiente il server.</w:t>
       </w:r>
     </w:p>
     <w:p>
       <w:pPr>
         <w:ind w:firstLine="708"/>
-      </w:pPr>
-      <w:r>
+        <w:jc w:val="both"/>
+      </w:pPr>
+      <w:r>
+        <w:rPr>
+          <w:noProof/>
+        </w:rPr>
         <w:drawing>
           <wp:inline distT="0" distB="0" distL="0" distR="0" wp14:anchorId="04639C22" wp14:editId="77DE7263">
             <wp:extent cx="5353797" cy="2962688"/>
@@ -1026,6 +1141,7 @@
     </w:p>
     <w:p>
       <w:pPr>
+        <w:jc w:val="both"/>
         <w:rPr>
           <w:b/>
           <w:bCs/>
@@ -1036,6 +1152,7 @@
     </w:p>
     <w:p>
       <w:pPr>
+        <w:jc w:val="both"/>
         <w:rPr>
           <w:b/>
           <w:bCs/>
@@ -1046,6 +1163,7 @@
     </w:p>
     <w:p>
       <w:pPr>
+        <w:jc w:val="both"/>
         <w:rPr>
           <w:b/>
           <w:bCs/>
@@ -1064,6 +1182,9 @@
       </w:r>
     </w:p>
     <w:p>
+      <w:pPr>
+        <w:jc w:val="both"/>
+      </w:pPr>
       <w:r>
         <w:t xml:space="preserve">Per quanto visto precedentemente, si capisce che eseguito il codice, viene avviata la configurazione del server ed in seguito chiamata la funzione </w:t>
       </w:r>
@@ -1109,6 +1230,9 @@
       </w:r>
     </w:p>
     <w:p>
+      <w:pPr>
+        <w:jc w:val="both"/>
+      </w:pPr>
       <w:r>
         <w:t xml:space="preserve">Il ciclo di vita di un thread è gestito impostando </w:t>
       </w:r>
@@ -1141,6 +1265,7 @@
     </w:p>
     <w:p>
       <w:pPr>
+        <w:jc w:val="both"/>
         <w:rPr>
           <w:i/>
           <w:iCs/>
@@ -1159,6 +1284,7 @@
     </w:p>
     <w:p>
       <w:pPr>
+        <w:jc w:val="both"/>
         <w:rPr>
           <w:i/>
           <w:iCs/>
@@ -1167,6 +1293,7 @@
     </w:p>
     <w:p>
       <w:pPr>
+        <w:jc w:val="both"/>
         <w:rPr>
           <w:i/>
           <w:iCs/>
@@ -1174,6 +1301,9 @@
       </w:pPr>
     </w:p>
     <w:p>
+      <w:pPr>
+        <w:jc w:val="both"/>
+      </w:pPr>
       <w:r>
         <w:rPr>
           <w:b/>
@@ -1186,6 +1316,9 @@
       </w:r>
     </w:p>
     <w:p>
+      <w:pPr>
+        <w:jc w:val="both"/>
+      </w:pPr>
       <w:r>
         <w:t>Per quanto visto finora si possono riassumere le principali funzionalità del server:</w:t>
       </w:r>
@@ -1197,6 +1330,7 @@
           <w:ilvl w:val="0"/>
           <w:numId w:val="29"/>
         </w:numPr>
+        <w:jc w:val="both"/>
       </w:pPr>
       <w:r>
         <w:t>È in grado di gestire più client contemporaneamente senza perdere eccessivamente in quanto ad efficienza.</w:t>
@@ -1209,6 +1343,7 @@
           <w:ilvl w:val="0"/>
           <w:numId w:val="29"/>
         </w:numPr>
+        <w:jc w:val="both"/>
       </w:pPr>
       <w:r>
         <w:t>È in grado di gestire correttamente richieste di vario tipo.</w:t>
@@ -1221,6 +1356,7 @@
           <w:ilvl w:val="0"/>
           <w:numId w:val="29"/>
         </w:numPr>
+        <w:jc w:val="both"/>
       </w:pPr>
       <w:r>
         <w:t>È in grado di gestire tipi di file differenti (.html, .css, .</w:t>
@@ -1239,13 +1375,21 @@
           <w:ilvl w:val="0"/>
           <w:numId w:val="29"/>
         </w:numPr>
+        <w:jc w:val="both"/>
       </w:pPr>
       <w:r>
         <w:t>Permette di visualizzare correttamente i log relativi alle richieste di ciascun client.</w:t>
       </w:r>
     </w:p>
-    <w:p/>
-    <w:p>
+    <w:p>
+      <w:pPr>
+        <w:jc w:val="both"/>
+      </w:pPr>
+    </w:p>
+    <w:p>
+      <w:pPr>
+        <w:jc w:val="both"/>
+      </w:pPr>
       <w:r>
         <w:rPr>
           <w:b/>
@@ -1257,18 +1401,74 @@
       </w:r>
     </w:p>
     <w:p>
-      <w:r>
-        <w:t>Il progetto ha dimostrato come, attraverso l'uso esclusivo della libreria standard di Python, sia possibile realizzare un web server minimale ma funzionale. Il server sviluppato è in grado di gestire richieste HTTP GET, servire pagine statiche e rispondere con codici di stato appropriati (200 e 404). L'implementazione del supporto per i MIME types e il logging delle richieste ha arricchito le funzionalità del server, rendendolo più completo. La gestione delle connessioni tramite thread daemon ha permesso di affrontare la concorrenza in modo efficace, seppur con le limitazioni note di tale approccio. Complessivamente, il lavoro svolto rappresenta una solida base per eventuali estensioni future,</w:t>
-      </w:r>
-    </w:p>
-    <w:p/>
-    <w:p>
-      <w:pPr>
-        <w:rPr>
-          <w:b/>
-          <w:bCs/>
-        </w:rPr>
-      </w:pPr>
+      <w:pPr>
+        <w:jc w:val="both"/>
+      </w:pPr>
+      <w:r>
+        <w:t xml:space="preserve">Il progetto </w:t>
+      </w:r>
+      <w:r>
+        <w:t>dimostra</w:t>
+      </w:r>
+      <w:r>
+        <w:t xml:space="preserve"> come, attraverso l'uso esclusivo della libreria standard di Python, sia possibile realizzare un web server minimale ma funzionale.</w:t>
+      </w:r>
+    </w:p>
+    <w:p>
+      <w:pPr>
+        <w:jc w:val="both"/>
+      </w:pPr>
+      <w:r>
+        <w:t>Il server sviluppato è in grado di gestire richieste HTTP GET, servire pagine statiche e rispondere con codici di stato appropriati (200 e 404).</w:t>
+      </w:r>
+    </w:p>
+    <w:p>
+      <w:pPr>
+        <w:jc w:val="both"/>
+      </w:pPr>
+      <w:r>
+        <w:t xml:space="preserve">L'implementazione del supporto per i MIME types e il logging delle richieste </w:t>
+      </w:r>
+      <w:r>
+        <w:t xml:space="preserve">arricchisce </w:t>
+      </w:r>
+      <w:r>
+        <w:t>le funzionalità del server, rendendolo più completo.</w:t>
+      </w:r>
+    </w:p>
+    <w:p>
+      <w:pPr>
+        <w:jc w:val="both"/>
+      </w:pPr>
+      <w:r>
+        <w:t>La gestione delle connessioni tramite thread daemon ha</w:t>
+      </w:r>
+      <w:r>
+        <w:t xml:space="preserve"> inoltre</w:t>
+      </w:r>
+      <w:r>
+        <w:t xml:space="preserve"> permesso di affrontare la concorrenza in modo efficace, seppur con le limitazioni </w:t>
+      </w:r>
+      <w:r>
+        <w:t>precedentemente discusse</w:t>
+      </w:r>
+      <w:r>
+        <w:t xml:space="preserve"> di tale approccio. </w:t>
+      </w:r>
+    </w:p>
+    <w:p>
+      <w:pPr>
+        <w:jc w:val="both"/>
+        <w:rPr>
+          <w:u w:val="single"/>
+        </w:rPr>
+      </w:pPr>
+      <w:r>
+        <w:t>Complessivamente, il lavoro svolto rappresenta una solida base per eventuali estensioni future</w:t>
+      </w:r>
+      <w:r>
+        <w:t>.</w:t>
+      </w:r>
     </w:p>
     <w:sectPr>
       <w:pgSz w:w="11906" w:h="16838"/>

</xml_diff>